<commit_message>
Update Manual de Instalación - BeCation.docx
</commit_message>
<xml_diff>
--- a/documentation/Manual de Instalación - BeCation.docx
+++ b/documentation/Manual de Instalación - BeCation.docx
@@ -136,7 +136,7 @@
           </mc:Choice>
           <mc:Fallback>
             <w:pict>
-              <v:rect w14:anchorId="2A763315" id="Rectángulo 2" o:spid="_x0000_s1026" alt="rectángulo de color" style="position:absolute;margin-left:-57.6pt;margin-top:49.7pt;width:454.3pt;height:327.55pt;z-index:-251659264;visibility:visible;mso-wrap-style:square;mso-height-percent:0;mso-wrap-distance-left:9pt;mso-wrap-distance-top:0;mso-wrap-distance-right:9pt;mso-wrap-distance-bottom:0;mso-position-horizontal:absolute;mso-position-horizontal-relative:text;mso-position-vertical:absolute;mso-position-vertical-relative:page;mso-height-percent:0;mso-height-relative:margin;v-text-anchor:middle" o:gfxdata="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" fillcolor="#6c8bca [1943]" stroked="f" strokeweight="2pt">
+              <v:rect w14:anchorId="50DA20BA" id="Rectángulo 2" o:spid="_x0000_s1026" alt="rectángulo de color" style="position:absolute;margin-left:-57.6pt;margin-top:49.7pt;width:454.3pt;height:327.55pt;z-index:-251659264;visibility:visible;mso-wrap-style:square;mso-height-percent:0;mso-wrap-distance-left:9pt;mso-wrap-distance-top:0;mso-wrap-distance-right:9pt;mso-wrap-distance-bottom:0;mso-position-horizontal:absolute;mso-position-horizontal-relative:text;mso-position-vertical:absolute;mso-position-vertical-relative:page;mso-height-percent:0;mso-height-relative:margin;v-text-anchor:middle" o:gfxdata="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" fillcolor="#6c8bca [1943]" stroked="f" strokeweight="2pt">
                 <w10:wrap anchory="page"/>
               </v:rect>
             </w:pict>
@@ -263,7 +263,7 @@
                 </mc:Choice>
                 <mc:Fallback>
                   <w:pict>
-                    <v:shape w14:anchorId="1317BB35" id="Rectángulo: Una sola esquina cortada 4" o:spid="_x0000_s1026" alt="rectángulo de color" style="position:absolute;margin-left:-56.45pt;margin-top:-7.7pt;width:369.05pt;height:123.7pt;flip:y;z-index:-251657216;visibility:visible;mso-wrap-style:square;mso-width-percent:0;mso-height-percent:0;mso-wrap-distance-left:9pt;mso-wrap-distance-top:0;mso-wrap-distance-right:9pt;mso-wrap-distance-bottom:0;mso-position-horizontal:absolute;mso-position-horizontal-relative:text;mso-position-vertical:absolute;mso-position-vertical-relative:page;mso-width-percent:0;mso-height-percent:0;mso-width-relative:margin;mso-height-relative:margin;v-text-anchor:middle" coordsize="4686935,1570990" o:gfxdata="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" path="m,l3935703,r751232,751232l4686935,1570990,,1570990,,xe" fillcolor="#2b264a [2415]" stroked="f">
+                    <v:shape w14:anchorId="4811A9CC" id="Rectángulo: Una sola esquina cortada 4" o:spid="_x0000_s1026" alt="rectángulo de color" style="position:absolute;margin-left:-56.45pt;margin-top:-7.7pt;width:369.05pt;height:123.7pt;flip:y;z-index:-251657216;visibility:visible;mso-wrap-style:square;mso-width-percent:0;mso-height-percent:0;mso-wrap-distance-left:9pt;mso-wrap-distance-top:0;mso-wrap-distance-right:9pt;mso-wrap-distance-bottom:0;mso-position-horizontal:absolute;mso-position-horizontal-relative:text;mso-position-vertical:absolute;mso-position-vertical-relative:page;mso-width-percent:0;mso-height-percent:0;mso-width-relative:margin;mso-height-relative:margin;v-text-anchor:middle" coordsize="4686935,1570990" o:gfxdata="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" path="m,l3935703,r751232,751232l4686935,1570990,,1570990,,xe" fillcolor="#2b264a [2415]" stroked="f">
                       <v:path arrowok="t" o:connecttype="custom" o:connectlocs="0,0;3935703,0;4686935,751232;4686935,1570990;0,1570990;0,0" o:connectangles="0,0,0,0,0,0"/>
                       <w10:wrap anchory="page"/>
                     </v:shape>
@@ -943,36 +943,7 @@
               <w:rPr>
                 <w:webHidden/>
               </w:rPr>
-              <w:fldChar w:fldCharType="begin"/>
-            </w:r>
-            <w:r>
-              <w:rPr>
-                <w:webHidden/>
-              </w:rPr>
-              <w:instrText xml:space="preserve"> PAGEREF _Toc12548547 \h </w:instrText>
-            </w:r>
-            <w:r>
-              <w:rPr>
-                <w:webHidden/>
-              </w:rPr>
-            </w:r>
-            <w:r>
-              <w:rPr>
-                <w:webHidden/>
-              </w:rPr>
-              <w:fldChar w:fldCharType="separate"/>
-            </w:r>
-            <w:r>
-              <w:rPr>
-                <w:webHidden/>
-              </w:rPr>
               <w:t>3</w:t>
-            </w:r>
-            <w:r>
-              <w:rPr>
-                <w:webHidden/>
-              </w:rPr>
-              <w:fldChar w:fldCharType="end"/>
             </w:r>
           </w:hyperlink>
         </w:p>
@@ -1009,41 +980,7 @@
                 <w:noProof/>
                 <w:webHidden/>
               </w:rPr>
-              <w:fldChar w:fldCharType="begin"/>
-            </w:r>
-            <w:r>
-              <w:rPr>
-                <w:noProof/>
-                <w:webHidden/>
-              </w:rPr>
-              <w:instrText xml:space="preserve"> PAGEREF _Toc12548548 \h </w:instrText>
-            </w:r>
-            <w:r>
-              <w:rPr>
-                <w:noProof/>
-                <w:webHidden/>
-              </w:rPr>
-            </w:r>
-            <w:r>
-              <w:rPr>
-                <w:noProof/>
-                <w:webHidden/>
-              </w:rPr>
-              <w:fldChar w:fldCharType="separate"/>
-            </w:r>
-            <w:r>
-              <w:rPr>
-                <w:noProof/>
-                <w:webHidden/>
-              </w:rPr>
               <w:t>3</w:t>
-            </w:r>
-            <w:r>
-              <w:rPr>
-                <w:noProof/>
-                <w:webHidden/>
-              </w:rPr>
-              <w:fldChar w:fldCharType="end"/>
             </w:r>
           </w:hyperlink>
         </w:p>
@@ -1075,41 +1012,7 @@
                 <w:noProof/>
                 <w:webHidden/>
               </w:rPr>
-              <w:fldChar w:fldCharType="begin"/>
-            </w:r>
-            <w:r>
-              <w:rPr>
-                <w:noProof/>
-                <w:webHidden/>
-              </w:rPr>
-              <w:instrText xml:space="preserve"> PAGEREF _Toc12548549 \h </w:instrText>
-            </w:r>
-            <w:r>
-              <w:rPr>
-                <w:noProof/>
-                <w:webHidden/>
-              </w:rPr>
-            </w:r>
-            <w:r>
-              <w:rPr>
-                <w:noProof/>
-                <w:webHidden/>
-              </w:rPr>
-              <w:fldChar w:fldCharType="separate"/>
-            </w:r>
-            <w:r>
-              <w:rPr>
-                <w:noProof/>
-                <w:webHidden/>
-              </w:rPr>
               <w:t>3</w:t>
-            </w:r>
-            <w:r>
-              <w:rPr>
-                <w:noProof/>
-                <w:webHidden/>
-              </w:rPr>
-              <w:fldChar w:fldCharType="end"/>
             </w:r>
           </w:hyperlink>
         </w:p>
@@ -1146,41 +1049,7 @@
                 <w:noProof/>
                 <w:webHidden/>
               </w:rPr>
-              <w:fldChar w:fldCharType="begin"/>
-            </w:r>
-            <w:r>
-              <w:rPr>
-                <w:noProof/>
-                <w:webHidden/>
-              </w:rPr>
-              <w:instrText xml:space="preserve"> PAGEREF _Toc12548549 \h </w:instrText>
-            </w:r>
-            <w:r>
-              <w:rPr>
-                <w:noProof/>
-                <w:webHidden/>
-              </w:rPr>
-            </w:r>
-            <w:r>
-              <w:rPr>
-                <w:noProof/>
-                <w:webHidden/>
-              </w:rPr>
-              <w:fldChar w:fldCharType="separate"/>
-            </w:r>
-            <w:r>
-              <w:rPr>
-                <w:noProof/>
-                <w:webHidden/>
-              </w:rPr>
               <w:t>3</w:t>
-            </w:r>
-            <w:r>
-              <w:rPr>
-                <w:noProof/>
-                <w:webHidden/>
-              </w:rPr>
-              <w:fldChar w:fldCharType="end"/>
             </w:r>
           </w:hyperlink>
         </w:p>
@@ -1206,36 +1075,7 @@
               <w:rPr>
                 <w:webHidden/>
               </w:rPr>
-              <w:fldChar w:fldCharType="begin"/>
-            </w:r>
-            <w:r>
-              <w:rPr>
-                <w:webHidden/>
-              </w:rPr>
-              <w:instrText xml:space="preserve"> PAGEREF _Toc12548552 \h </w:instrText>
-            </w:r>
-            <w:r>
-              <w:rPr>
-                <w:webHidden/>
-              </w:rPr>
-            </w:r>
-            <w:r>
-              <w:rPr>
-                <w:webHidden/>
-              </w:rPr>
-              <w:fldChar w:fldCharType="separate"/>
-            </w:r>
-            <w:r>
-              <w:rPr>
-                <w:webHidden/>
-              </w:rPr>
               <w:t>4</w:t>
-            </w:r>
-            <w:r>
-              <w:rPr>
-                <w:webHidden/>
-              </w:rPr>
-              <w:fldChar w:fldCharType="end"/>
             </w:r>
           </w:hyperlink>
         </w:p>
@@ -1341,36 +1181,7 @@
               <w:rPr>
                 <w:webHidden/>
               </w:rPr>
-              <w:fldChar w:fldCharType="begin"/>
-            </w:r>
-            <w:r>
-              <w:rPr>
-                <w:webHidden/>
-              </w:rPr>
-              <w:instrText xml:space="preserve"> PAGEREF _Toc12548553 \h </w:instrText>
-            </w:r>
-            <w:r>
-              <w:rPr>
-                <w:webHidden/>
-              </w:rPr>
-            </w:r>
-            <w:r>
-              <w:rPr>
-                <w:webHidden/>
-              </w:rPr>
-              <w:fldChar w:fldCharType="separate"/>
-            </w:r>
-            <w:r>
-              <w:rPr>
-                <w:webHidden/>
-              </w:rPr>
               <w:t>5</w:t>
-            </w:r>
-            <w:r>
-              <w:rPr>
-                <w:webHidden/>
-              </w:rPr>
-              <w:fldChar w:fldCharType="end"/>
             </w:r>
           </w:hyperlink>
         </w:p>
@@ -1407,41 +1218,7 @@
                 <w:noProof/>
                 <w:webHidden/>
               </w:rPr>
-              <w:fldChar w:fldCharType="begin"/>
-            </w:r>
-            <w:r>
-              <w:rPr>
-                <w:noProof/>
-                <w:webHidden/>
-              </w:rPr>
-              <w:instrText xml:space="preserve"> PAGEREF _Toc12548554 \h </w:instrText>
-            </w:r>
-            <w:r>
-              <w:rPr>
-                <w:noProof/>
-                <w:webHidden/>
-              </w:rPr>
-            </w:r>
-            <w:r>
-              <w:rPr>
-                <w:noProof/>
-                <w:webHidden/>
-              </w:rPr>
-              <w:fldChar w:fldCharType="separate"/>
-            </w:r>
-            <w:r>
-              <w:rPr>
-                <w:noProof/>
-                <w:webHidden/>
-              </w:rPr>
               <w:t>5</w:t>
-            </w:r>
-            <w:r>
-              <w:rPr>
-                <w:noProof/>
-                <w:webHidden/>
-              </w:rPr>
-              <w:fldChar w:fldCharType="end"/>
             </w:r>
           </w:hyperlink>
         </w:p>
@@ -1478,41 +1255,7 @@
                 <w:noProof/>
                 <w:webHidden/>
               </w:rPr>
-              <w:fldChar w:fldCharType="begin"/>
-            </w:r>
-            <w:r>
-              <w:rPr>
-                <w:noProof/>
-                <w:webHidden/>
-              </w:rPr>
-              <w:instrText xml:space="preserve"> PAGEREF _Toc12548555 \h </w:instrText>
-            </w:r>
-            <w:r>
-              <w:rPr>
-                <w:noProof/>
-                <w:webHidden/>
-              </w:rPr>
-            </w:r>
-            <w:r>
-              <w:rPr>
-                <w:noProof/>
-                <w:webHidden/>
-              </w:rPr>
-              <w:fldChar w:fldCharType="separate"/>
-            </w:r>
-            <w:r>
-              <w:rPr>
-                <w:noProof/>
-                <w:webHidden/>
-              </w:rPr>
               <w:t>5</w:t>
-            </w:r>
-            <w:r>
-              <w:rPr>
-                <w:noProof/>
-                <w:webHidden/>
-              </w:rPr>
-              <w:fldChar w:fldCharType="end"/>
             </w:r>
           </w:hyperlink>
         </w:p>
@@ -1546,36 +1289,7 @@
               <w:rPr>
                 <w:webHidden/>
               </w:rPr>
-              <w:fldChar w:fldCharType="begin"/>
-            </w:r>
-            <w:r>
-              <w:rPr>
-                <w:webHidden/>
-              </w:rPr>
-              <w:instrText xml:space="preserve"> PAGEREF _Toc12548558 \h </w:instrText>
-            </w:r>
-            <w:r>
-              <w:rPr>
-                <w:webHidden/>
-              </w:rPr>
-            </w:r>
-            <w:r>
-              <w:rPr>
-                <w:webHidden/>
-              </w:rPr>
-              <w:fldChar w:fldCharType="separate"/>
-            </w:r>
-            <w:r>
-              <w:rPr>
-                <w:webHidden/>
-              </w:rPr>
               <w:t>6</w:t>
-            </w:r>
-            <w:r>
-              <w:rPr>
-                <w:webHidden/>
-              </w:rPr>
-              <w:fldChar w:fldCharType="end"/>
             </w:r>
           </w:hyperlink>
         </w:p>
@@ -1768,20 +1482,14 @@
                 <w:noProof/>
                 <w:webHidden/>
               </w:rPr>
+              <w:fldChar w:fldCharType="separate"/>
             </w:r>
             <w:r>
               <w:rPr>
                 <w:noProof/>
                 <w:webHidden/>
               </w:rPr>
-              <w:fldChar w:fldCharType="separate"/>
-            </w:r>
-            <w:r>
-              <w:rPr>
-                <w:noProof/>
-                <w:webHidden/>
-              </w:rPr>
-              <w:t>6</w:t>
+              <w:t>6.</w:t>
             </w:r>
             <w:r>
               <w:rPr>
@@ -2094,7 +1802,7 @@
               </mc:Choice>
               <mc:Fallback>
                 <w:pict>
-                  <v:rect w14:anchorId="68C06ADA" id="Rectángulo 31" o:spid="_x0000_s1026" alt="fondo de página contenido de color" style="position:absolute;margin-left:-59.85pt;margin-top:0;width:617.05pt;height:841.5pt;z-index:-251660289;visibility:visible;mso-wrap-style:square;mso-width-percent:0;mso-height-percent:0;mso-wrap-distance-left:9pt;mso-wrap-distance-top:0;mso-wrap-distance-right:9pt;mso-wrap-distance-bottom:0;mso-position-horizontal:absolute;mso-position-horizontal-relative:text;mso-position-vertical:absolute;mso-position-vertical-relative:page;mso-width-percent:0;mso-height-percent:0;mso-width-relative:margin;mso-height-relative:margin;v-text-anchor:middle" o:gfxdata="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" fillcolor="#cae8fa [1301]" stroked="f" strokeweight="2pt">
+                  <v:rect w14:anchorId="4620B3CE" id="Rectángulo 31" o:spid="_x0000_s1026" alt="fondo de página contenido de color" style="position:absolute;margin-left:-59.85pt;margin-top:0;width:617.05pt;height:841.5pt;z-index:-251660289;visibility:visible;mso-wrap-style:square;mso-width-percent:0;mso-height-percent:0;mso-wrap-distance-left:9pt;mso-wrap-distance-top:0;mso-wrap-distance-right:9pt;mso-wrap-distance-bottom:0;mso-position-horizontal:absolute;mso-position-horizontal-relative:text;mso-position-vertical:absolute;mso-position-vertical-relative:page;mso-width-percent:0;mso-height-percent:0;mso-width-relative:margin;mso-height-relative:margin;v-text-anchor:middle" o:gfxdata="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" fillcolor="#cae8fa [1301]" stroked="f" strokeweight="2pt">
                     <w10:wrap anchory="page"/>
                   </v:rect>
                 </w:pict>
@@ -3681,7 +3389,7 @@
               </mc:Choice>
               <mc:Fallback>
                 <w:pict>
-                  <v:line w14:anchorId="350DCE28" id="Conector recto 17" o:spid="_x0000_s1026" alt="línea recta" style="flip:x;visibility:visible;mso-wrap-style:square;mso-left-percent:-10001;mso-top-percent:-10001;mso-position-horizontal:absolute;mso-position-horizontal-relative:char;mso-position-vertical:absolute;mso-position-vertical-relative:line;mso-left-percent:-10001;mso-top-percent:-10001" from="0,0" to="113.55pt,0" o:gfxdata="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" strokecolor="#262140 [3213]" strokeweight="4.5pt">
+                  <v:line w14:anchorId="3EA23914" id="Conector recto 17" o:spid="_x0000_s1026" alt="línea recta" style="flip:x;visibility:visible;mso-wrap-style:square;mso-left-percent:-10001;mso-top-percent:-10001;mso-position-horizontal:absolute;mso-position-horizontal-relative:char;mso-position-vertical:absolute;mso-position-vertical-relative:line;mso-left-percent:-10001;mso-top-percent:-10001" from="0,0" to="113.55pt,0" o:gfxdata="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" strokecolor="#262140 [3213]" strokeweight="4.5pt">
                     <w10:anchorlock/>
                   </v:line>
                 </w:pict>

</xml_diff>